<commit_message>
Updated Instructions for Picture Uploading
</commit_message>
<xml_diff>
--- a/Instructions/How to Upload Pictures to the Living Campus Repository on GitHub.docx
+++ b/Instructions/How to Upload Pictures to the Living Campus Repository on GitHub.docx
@@ -188,6 +188,16 @@
         <w:t>You should see the following page once you have verified your email:</w:t>
       </w:r>
     </w:p>
+    <w:p>
+      <w:pPr>
+        <w:pStyle w:val="ListParagraph"/>
+      </w:pPr>
+    </w:p>
+    <w:p>
+      <w:pPr>
+        <w:pStyle w:val="ListParagraph"/>
+      </w:pPr>
+    </w:p>
     <w:p/>
     <w:p>
       <w:pPr>
@@ -249,7 +259,7 @@
         </w:r>
       </w:hyperlink>
       <w:r>
-        <w:t>. Or, alternatively, you can search for Digital Scholarship’s account using the steps for option (2).</w:t>
+        <w:t>.</w:t>
       </w:r>
     </w:p>
     <w:p>
@@ -481,7 +491,12 @@
         </w:numPr>
       </w:pPr>
       <w:r>
-        <w:t>Once you click on it, look to the upper right (not the corner) of your screen, and click on the button labeled “Fork”. It is the rightmost button of three buttons, and they look like this:</w:t>
+        <w:t>Once you click on it, look to the upper right (not the corner) of your screen, and click on the button labeled “Fork”. It is the rightmost button of t</w:t>
+      </w:r>
+      <w:bookmarkStart w:id="0" w:name="_GoBack"/>
+      <w:bookmarkEnd w:id="0"/>
+      <w:r>
+        <w:t>hree buttons, and they look like this:</w:t>
       </w:r>
     </w:p>
     <w:p>
@@ -570,8 +585,6 @@
       <w:r>
         <w:t>The page should reload with your forked version of the living-campus repository.</w:t>
       </w:r>
-      <w:bookmarkStart w:id="0" w:name="_GoBack"/>
-      <w:bookmarkEnd w:id="0"/>
     </w:p>
     <w:sectPr>
       <w:pgSz w:w="12240" w:h="15840"/>

</xml_diff>